<commit_message>
monitors returns path to html
</commit_message>
<xml_diff>
--- a/pdf/Seminarium-dyplomowe.docx
+++ b/pdf/Seminarium-dyplomowe.docx
@@ -315,27 +315,517 @@
     </w:p>
     <w:p>
       <w:r>
-        <w:t xml:space="preserve">- cross </w:t>
-      </w:r>
-      <w:proofErr w:type="spellStart"/>
-      <w:r>
-        <w:t>origin</w:t>
-      </w:r>
-      <w:proofErr w:type="spellEnd"/>
-      <w:r>
-        <w:t>?</w:t>
-      </w:r>
-    </w:p>
-    <w:p>
-      <w:r>
-        <w:t>- wyodrębnienie zmian?</w:t>
-      </w:r>
-    </w:p>
-    <w:p>
-      <w:r>
         <w:t>- skalowalność?</w:t>
       </w:r>
     </w:p>
+    <w:p/>
+    <w:p>
+      <w:r>
+        <w:t>Problemy:</w:t>
+      </w:r>
+    </w:p>
+    <w:p>
+      <w:pPr>
+        <w:ind w:firstLine="708"/>
+        <w:rPr>
+          <w:sz w:val="20"/>
+          <w:szCs w:val="20"/>
+        </w:rPr>
+      </w:pPr>
+      <w:r>
+        <w:rPr>
+          <w:sz w:val="20"/>
+          <w:szCs w:val="20"/>
+        </w:rPr>
+        <w:t xml:space="preserve">- co </w:t>
+      </w:r>
+      <w:proofErr w:type="spellStart"/>
+      <w:r>
+        <w:rPr>
+          <w:sz w:val="20"/>
+          <w:szCs w:val="20"/>
+        </w:rPr>
+        <w:t>bedzie</w:t>
+      </w:r>
+      <w:proofErr w:type="spellEnd"/>
+      <w:r>
+        <w:rPr>
+          <w:sz w:val="20"/>
+          <w:szCs w:val="20"/>
+        </w:rPr>
+        <w:t xml:space="preserve"> problemem i mechanizmy jego </w:t>
+      </w:r>
+      <w:proofErr w:type="spellStart"/>
+      <w:r>
+        <w:rPr>
+          <w:sz w:val="20"/>
+          <w:szCs w:val="20"/>
+        </w:rPr>
+        <w:t>obejcia</w:t>
+      </w:r>
+      <w:proofErr w:type="spellEnd"/>
+      <w:r>
+        <w:rPr>
+          <w:sz w:val="20"/>
+          <w:szCs w:val="20"/>
+        </w:rPr>
+        <w:t>:</w:t>
+      </w:r>
+    </w:p>
+    <w:p>
+      <w:pPr>
+        <w:ind w:left="708" w:firstLine="708"/>
+        <w:rPr>
+          <w:sz w:val="20"/>
+          <w:szCs w:val="20"/>
+        </w:rPr>
+      </w:pPr>
+      <w:r>
+        <w:rPr>
+          <w:sz w:val="20"/>
+          <w:szCs w:val="20"/>
+        </w:rPr>
+        <w:t>(</w:t>
+      </w:r>
+      <w:proofErr w:type="spellStart"/>
+      <w:r>
+        <w:rPr>
+          <w:sz w:val="20"/>
+          <w:szCs w:val="20"/>
+        </w:rPr>
+        <w:t>crossorigin</w:t>
+      </w:r>
+      <w:proofErr w:type="spellEnd"/>
+      <w:r>
+        <w:rPr>
+          <w:sz w:val="20"/>
+          <w:szCs w:val="20"/>
+        </w:rPr>
+        <w:t xml:space="preserve"> policy, x-</w:t>
+      </w:r>
+      <w:proofErr w:type="spellStart"/>
+      <w:r>
+        <w:rPr>
+          <w:sz w:val="20"/>
+          <w:szCs w:val="20"/>
+        </w:rPr>
+        <w:t>frame</w:t>
+      </w:r>
+      <w:proofErr w:type="spellEnd"/>
+      <w:r>
+        <w:rPr>
+          <w:sz w:val="20"/>
+          <w:szCs w:val="20"/>
+        </w:rPr>
+        <w:t>)</w:t>
+      </w:r>
+    </w:p>
+    <w:p>
+      <w:pPr>
+        <w:ind w:left="708" w:firstLine="708"/>
+        <w:rPr>
+          <w:sz w:val="20"/>
+          <w:szCs w:val="20"/>
+        </w:rPr>
+      </w:pPr>
+      <w:r>
+        <w:rPr>
+          <w:sz w:val="20"/>
+          <w:szCs w:val="20"/>
+        </w:rPr>
+        <w:t>(</w:t>
+      </w:r>
+      <w:proofErr w:type="spellStart"/>
+      <w:r>
+        <w:rPr>
+          <w:sz w:val="20"/>
+          <w:szCs w:val="20"/>
+        </w:rPr>
+        <w:t>porownania</w:t>
+      </w:r>
+      <w:proofErr w:type="spellEnd"/>
+      <w:r>
+        <w:rPr>
+          <w:sz w:val="20"/>
+          <w:szCs w:val="20"/>
+        </w:rPr>
+        <w:t xml:space="preserve"> </w:t>
+      </w:r>
+      <w:proofErr w:type="spellStart"/>
+      <w:r>
+        <w:rPr>
+          <w:sz w:val="20"/>
+          <w:szCs w:val="20"/>
+        </w:rPr>
+        <w:t>plikow</w:t>
+      </w:r>
+      <w:proofErr w:type="spellEnd"/>
+      <w:r>
+        <w:rPr>
+          <w:sz w:val="20"/>
+          <w:szCs w:val="20"/>
+        </w:rPr>
+        <w:t xml:space="preserve">, co </w:t>
+      </w:r>
+      <w:proofErr w:type="spellStart"/>
+      <w:r>
+        <w:rPr>
+          <w:sz w:val="20"/>
+          <w:szCs w:val="20"/>
+        </w:rPr>
+        <w:t>porownywac</w:t>
+      </w:r>
+      <w:proofErr w:type="spellEnd"/>
+      <w:r>
+        <w:rPr>
+          <w:sz w:val="20"/>
+          <w:szCs w:val="20"/>
+        </w:rPr>
+        <w:t xml:space="preserve">, </w:t>
+      </w:r>
+      <w:proofErr w:type="spellStart"/>
+      <w:r>
+        <w:rPr>
+          <w:sz w:val="20"/>
+          <w:szCs w:val="20"/>
+        </w:rPr>
+        <w:t>hashe</w:t>
+      </w:r>
+      <w:proofErr w:type="spellEnd"/>
+      <w:r>
+        <w:rPr>
+          <w:sz w:val="20"/>
+          <w:szCs w:val="20"/>
+        </w:rPr>
+        <w:t>)</w:t>
+      </w:r>
+      <w:r>
+        <w:rPr>
+          <w:sz w:val="20"/>
+          <w:szCs w:val="20"/>
+        </w:rPr>
+        <w:t xml:space="preserve">  → </w:t>
+      </w:r>
+      <w:proofErr w:type="spellStart"/>
+      <w:r>
+        <w:rPr>
+          <w:sz w:val="20"/>
+          <w:szCs w:val="20"/>
+        </w:rPr>
+        <w:t>hashe</w:t>
+      </w:r>
+      <w:proofErr w:type="spellEnd"/>
+      <w:r>
+        <w:rPr>
+          <w:sz w:val="20"/>
+          <w:szCs w:val="20"/>
+        </w:rPr>
+        <w:t xml:space="preserve"> przy plikach nie tekstowych tylko, przy innych </w:t>
+      </w:r>
+      <w:proofErr w:type="spellStart"/>
+      <w:r>
+        <w:rPr>
+          <w:sz w:val="20"/>
+          <w:szCs w:val="20"/>
+        </w:rPr>
+        <w:t>hash</w:t>
+      </w:r>
+      <w:proofErr w:type="spellEnd"/>
+      <w:r>
+        <w:rPr>
+          <w:sz w:val="20"/>
+          <w:szCs w:val="20"/>
+        </w:rPr>
+        <w:t xml:space="preserve"> + biblioteka</w:t>
+      </w:r>
+    </w:p>
+    <w:p>
+      <w:pPr>
+        <w:ind w:left="708" w:firstLine="708"/>
+        <w:rPr>
+          <w:sz w:val="20"/>
+          <w:szCs w:val="20"/>
+        </w:rPr>
+      </w:pPr>
+      <w:r>
+        <w:rPr>
+          <w:sz w:val="20"/>
+          <w:szCs w:val="20"/>
+        </w:rPr>
+        <w:t xml:space="preserve">(jak przedstawić </w:t>
+      </w:r>
+      <w:proofErr w:type="spellStart"/>
+      <w:r>
+        <w:rPr>
+          <w:sz w:val="20"/>
+          <w:szCs w:val="20"/>
+        </w:rPr>
+        <w:t>zmiane</w:t>
+      </w:r>
+      <w:proofErr w:type="spellEnd"/>
+      <w:r>
+        <w:rPr>
+          <w:sz w:val="20"/>
+          <w:szCs w:val="20"/>
+        </w:rPr>
+        <w:t>, co przechowywać jakie informacje)</w:t>
+      </w:r>
+      <w:r>
+        <w:rPr>
+          <w:sz w:val="20"/>
+          <w:szCs w:val="20"/>
+        </w:rPr>
+        <w:t xml:space="preserve"> → jak na </w:t>
+      </w:r>
+      <w:proofErr w:type="spellStart"/>
+      <w:r>
+        <w:rPr>
+          <w:sz w:val="20"/>
+          <w:szCs w:val="20"/>
+        </w:rPr>
+        <w:t>githubie</w:t>
+      </w:r>
+      <w:proofErr w:type="spellEnd"/>
+      <w:r>
+        <w:rPr>
+          <w:sz w:val="20"/>
+          <w:szCs w:val="20"/>
+        </w:rPr>
+        <w:t xml:space="preserve">, nie </w:t>
+      </w:r>
+      <w:proofErr w:type="spellStart"/>
+      <w:r>
+        <w:rPr>
+          <w:sz w:val="20"/>
+          <w:szCs w:val="20"/>
+        </w:rPr>
+        <w:t>caly</w:t>
+      </w:r>
+      <w:proofErr w:type="spellEnd"/>
+      <w:r>
+        <w:rPr>
+          <w:sz w:val="20"/>
+          <w:szCs w:val="20"/>
+        </w:rPr>
+        <w:t xml:space="preserve"> plik</w:t>
+      </w:r>
+    </w:p>
+    <w:p>
+      <w:pPr>
+        <w:rPr>
+          <w:sz w:val="20"/>
+          <w:szCs w:val="20"/>
+        </w:rPr>
+      </w:pPr>
+      <w:r>
+        <w:rPr>
+          <w:sz w:val="20"/>
+          <w:szCs w:val="20"/>
+        </w:rPr>
+        <w:tab/>
+      </w:r>
+      <w:r>
+        <w:rPr>
+          <w:sz w:val="20"/>
+          <w:szCs w:val="20"/>
+        </w:rPr>
+        <w:tab/>
+        <w:t>(</w:t>
+      </w:r>
+      <w:proofErr w:type="spellStart"/>
+      <w:r>
+        <w:rPr>
+          <w:sz w:val="20"/>
+          <w:szCs w:val="20"/>
+        </w:rPr>
+        <w:t>renderowanie</w:t>
+      </w:r>
+      <w:proofErr w:type="spellEnd"/>
+      <w:r>
+        <w:rPr>
+          <w:sz w:val="20"/>
+          <w:szCs w:val="20"/>
+        </w:rPr>
+        <w:t xml:space="preserve"> a nie sam </w:t>
+      </w:r>
+      <w:proofErr w:type="spellStart"/>
+      <w:r>
+        <w:rPr>
+          <w:sz w:val="20"/>
+          <w:szCs w:val="20"/>
+        </w:rPr>
+        <w:t>curl</w:t>
+      </w:r>
+      <w:proofErr w:type="spellEnd"/>
+      <w:r>
+        <w:rPr>
+          <w:sz w:val="20"/>
+          <w:szCs w:val="20"/>
+        </w:rPr>
+        <w:t>)</w:t>
+      </w:r>
+      <w:r>
+        <w:rPr>
+          <w:sz w:val="20"/>
+          <w:szCs w:val="20"/>
+        </w:rPr>
+        <w:t xml:space="preserve"> → </w:t>
+      </w:r>
+      <w:proofErr w:type="spellStart"/>
+      <w:r>
+        <w:rPr>
+          <w:sz w:val="20"/>
+          <w:szCs w:val="20"/>
+        </w:rPr>
+        <w:t>biblitoeka</w:t>
+      </w:r>
+      <w:proofErr w:type="spellEnd"/>
+      <w:r>
+        <w:rPr>
+          <w:sz w:val="20"/>
+          <w:szCs w:val="20"/>
+        </w:rPr>
+        <w:t xml:space="preserve"> </w:t>
+      </w:r>
+      <w:proofErr w:type="spellStart"/>
+      <w:r>
+        <w:rPr>
+          <w:sz w:val="20"/>
+          <w:szCs w:val="20"/>
+        </w:rPr>
+        <w:t>mockujaca</w:t>
+      </w:r>
+      <w:proofErr w:type="spellEnd"/>
+      <w:r>
+        <w:rPr>
+          <w:sz w:val="20"/>
+          <w:szCs w:val="20"/>
+        </w:rPr>
+        <w:t xml:space="preserve"> </w:t>
+      </w:r>
+      <w:proofErr w:type="spellStart"/>
+      <w:r>
+        <w:rPr>
+          <w:sz w:val="20"/>
+          <w:szCs w:val="20"/>
+        </w:rPr>
+        <w:t>przegladarke</w:t>
+      </w:r>
+      <w:proofErr w:type="spellEnd"/>
+    </w:p>
+    <w:p>
+      <w:pPr>
+        <w:rPr>
+          <w:sz w:val="20"/>
+          <w:szCs w:val="20"/>
+        </w:rPr>
+      </w:pPr>
+      <w:r>
+        <w:rPr>
+          <w:sz w:val="20"/>
+          <w:szCs w:val="20"/>
+        </w:rPr>
+        <w:tab/>
+      </w:r>
+      <w:r>
+        <w:rPr>
+          <w:sz w:val="20"/>
+          <w:szCs w:val="20"/>
+        </w:rPr>
+        <w:tab/>
+        <w:t xml:space="preserve">(porównania tych samych stron ? w bazie trzymać tak żeby 2 </w:t>
+      </w:r>
+      <w:proofErr w:type="spellStart"/>
+      <w:r>
+        <w:rPr>
+          <w:sz w:val="20"/>
+          <w:szCs w:val="20"/>
+        </w:rPr>
+        <w:t>uzytkownikow</w:t>
+      </w:r>
+      <w:proofErr w:type="spellEnd"/>
+      <w:r>
+        <w:rPr>
+          <w:sz w:val="20"/>
+          <w:szCs w:val="20"/>
+        </w:rPr>
+        <w:t xml:space="preserve"> jeden proces)</w:t>
+      </w:r>
+    </w:p>
+    <w:p>
+      <w:pPr>
+        <w:ind w:left="708" w:firstLine="708"/>
+        <w:rPr>
+          <w:sz w:val="20"/>
+          <w:szCs w:val="20"/>
+        </w:rPr>
+      </w:pPr>
+      <w:r>
+        <w:rPr>
+          <w:sz w:val="20"/>
+          <w:szCs w:val="20"/>
+        </w:rPr>
+        <w:t xml:space="preserve">(skalowalność nie wiem o co </w:t>
+      </w:r>
+      <w:proofErr w:type="spellStart"/>
+      <w:r>
+        <w:rPr>
+          <w:sz w:val="20"/>
+          <w:szCs w:val="20"/>
+        </w:rPr>
+        <w:t>cho</w:t>
+      </w:r>
+      <w:proofErr w:type="spellEnd"/>
+      <w:r>
+        <w:rPr>
+          <w:sz w:val="20"/>
+          <w:szCs w:val="20"/>
+        </w:rPr>
+        <w:t xml:space="preserve"> tu)</w:t>
+      </w:r>
+    </w:p>
+    <w:p>
+      <w:r>
+        <w:t xml:space="preserve">Co będzie </w:t>
+      </w:r>
+      <w:proofErr w:type="spellStart"/>
+      <w:r>
+        <w:t>wyrozniac</w:t>
+      </w:r>
+      <w:proofErr w:type="spellEnd"/>
+      <w:r>
+        <w:t xml:space="preserve"> to mam we wstępie </w:t>
+      </w:r>
+      <w:proofErr w:type="spellStart"/>
+      <w:r>
+        <w:t>imho</w:t>
+      </w:r>
+      <w:proofErr w:type="spellEnd"/>
+      <w:r>
+        <w:t xml:space="preserve"> </w:t>
+      </w:r>
+    </w:p>
+    <w:p/>
+    <w:p>
+      <w:r>
+        <w:t>natychmiastowe, niewymagające odświeżania powiadomienia w przeglądarce</w:t>
+      </w:r>
+    </w:p>
+    <w:p>
+      <w:r>
+        <w:t>wygenerowania historii zmian strony w postaci pliku pdf</w:t>
+      </w:r>
+    </w:p>
+    <w:p/>
+    <w:p>
+      <w:pPr>
+        <w:ind w:firstLine="708"/>
+      </w:pPr>
+      <w:r>
+        <w:t>łatwość udostępniania wyników monitoringów, ich łatwa i czytelna prezentacja, powiadomienia w czasie rzeczywistym oraz wygodne API będą kluczowe.</w:t>
+      </w:r>
+    </w:p>
+    <w:p/>
     <w:sectPr>
       <w:pgSz w:w="11906" w:h="16838"/>
       <w:pgMar w:top="1417" w:right="1417" w:bottom="1417" w:left="1417" w:header="708" w:footer="708" w:gutter="0"/>

</xml_diff>